<commit_message>
atualização do sistema 30/03/2025
</commit_message>
<xml_diff>
--- a/ArquivosTexto/Ficha de acompanhamento do aluno.docx
+++ b/ArquivosTexto/Ficha de acompanhamento do aluno.docx
@@ -3484,20 +3484,51 @@
           </w:p>
           <w:p>
             <w:pPr>
-              <w:jc w:val="center"/>
-              <w:rPr>
-                <w:rFonts w:ascii="Arial" w:hAnsi="Arial" w:cs="Arial"/>
-                <w:b/>
-                <w:bCs/>
-              </w:rPr>
-            </w:pPr>
-            <w:r>
-              <w:rPr>
-                <w:rFonts w:ascii="Arial" w:hAnsi="Arial" w:cs="Arial"/>
-                <w:b/>
-                <w:bCs/>
-              </w:rPr>
-              <w:t xml:space="preserve">/    /     </w:t>
+              <w:rPr>
+                <w:rFonts w:ascii="Arial" w:hAnsi="Arial" w:cs="Arial"/>
+                <w:b/>
+                <w:bCs/>
+              </w:rPr>
+            </w:pPr>
+            <w:r>
+              <w:rPr>
+                <w:rFonts w:ascii="Arial" w:hAnsi="Arial" w:cs="Arial"/>
+                <w:b/>
+                <w:bCs/>
+              </w:rPr>
+              <w:t>24</w:t>
+            </w:r>
+            <w:r>
+              <w:rPr>
+                <w:rFonts w:ascii="Arial" w:hAnsi="Arial" w:cs="Arial"/>
+                <w:b/>
+                <w:bCs/>
+              </w:rPr>
+              <w:t>/</w:t>
+            </w:r>
+            <w:r>
+              <w:rPr>
+                <w:rFonts w:ascii="Arial" w:hAnsi="Arial" w:cs="Arial"/>
+                <w:b/>
+                <w:bCs/>
+              </w:rPr>
+              <w:t>03</w:t>
+            </w:r>
+            <w:r>
+              <w:rPr>
+                <w:rFonts w:ascii="Arial" w:hAnsi="Arial" w:cs="Arial"/>
+                <w:b/>
+                <w:bCs/>
+              </w:rPr>
+              <w:t>/</w:t>
+            </w:r>
+            <w:r>
+              <w:rPr>
+                <w:rFonts w:ascii="Arial" w:hAnsi="Arial" w:cs="Arial"/>
+                <w:b/>
+                <w:bCs/>
+              </w:rPr>
+              <w:t>2024</w:t>
             </w:r>
           </w:p>
           <w:p>
@@ -3519,6 +3550,8 @@
             <w:pPr>
               <w:rPr>
                 <w:rFonts w:ascii="Arial" w:hAnsi="Arial" w:cs="Arial"/>
+                <w:b/>
+                <w:bCs/>
               </w:rPr>
             </w:pPr>
             <w:r>
@@ -3538,6 +3571,32 @@
               <w:t>s</w:t>
             </w:r>
           </w:p>
+          <w:p>
+            <w:pPr>
+              <w:rPr>
+                <w:rFonts w:ascii="Arial" w:hAnsi="Arial" w:cs="Arial"/>
+              </w:rPr>
+            </w:pPr>
+            <w:r>
+              <w:rPr>
+                <w:rFonts w:ascii="Arial" w:hAnsi="Arial" w:cs="Arial"/>
+              </w:rPr>
+              <w:t>Pesquisa e desenvolvimento do artigo</w:t>
+            </w:r>
+          </w:p>
+          <w:p>
+            <w:pPr>
+              <w:rPr>
+                <w:rFonts w:ascii="Arial" w:hAnsi="Arial" w:cs="Arial"/>
+              </w:rPr>
+            </w:pPr>
+            <w:r>
+              <w:rPr>
+                <w:rFonts w:ascii="Arial" w:hAnsi="Arial" w:cs="Arial"/>
+              </w:rPr>
+              <w:t>Desenvolvimento da infra</w:t>
+            </w:r>
+          </w:p>
         </w:tc>
         <w:tc>
           <w:tcPr>
@@ -3559,6 +3618,34 @@
                 <w:bCs/>
               </w:rPr>
               <w:t>Horas</w:t>
+            </w:r>
+          </w:p>
+          <w:p>
+            <w:pPr>
+              <w:jc w:val="center"/>
+              <w:rPr>
+                <w:rFonts w:ascii="Arial" w:hAnsi="Arial" w:cs="Arial"/>
+                <w:b/>
+                <w:bCs/>
+              </w:rPr>
+            </w:pPr>
+          </w:p>
+          <w:p>
+            <w:pPr>
+              <w:jc w:val="center"/>
+              <w:rPr>
+                <w:rFonts w:ascii="Arial" w:hAnsi="Arial" w:cs="Arial"/>
+                <w:b/>
+                <w:bCs/>
+              </w:rPr>
+            </w:pPr>
+            <w:r>
+              <w:rPr>
+                <w:rFonts w:ascii="Arial" w:hAnsi="Arial" w:cs="Arial"/>
+                <w:b/>
+                <w:bCs/>
+              </w:rPr>
+              <w:t>1</w:t>
             </w:r>
           </w:p>
         </w:tc>
@@ -3614,26 +3701,46 @@
           </w:p>
           <w:p>
             <w:pPr>
-              <w:jc w:val="center"/>
-              <w:rPr>
-                <w:rFonts w:ascii="Arial" w:hAnsi="Arial" w:cs="Arial"/>
-                <w:b/>
-                <w:bCs/>
-              </w:rPr>
-            </w:pPr>
-          </w:p>
-          <w:p>
-            <w:pPr>
-              <w:jc w:val="center"/>
-              <w:rPr>
-                <w:rFonts w:ascii="Arial" w:hAnsi="Arial" w:cs="Arial"/>
-              </w:rPr>
-            </w:pPr>
-            <w:r>
-              <w:rPr>
-                <w:rFonts w:ascii="Arial" w:hAnsi="Arial" w:cs="Arial"/>
-              </w:rPr>
-              <w:t xml:space="preserve">/    /     </w:t>
+              <w:rPr>
+                <w:rFonts w:ascii="Arial" w:hAnsi="Arial" w:cs="Arial"/>
+              </w:rPr>
+            </w:pPr>
+          </w:p>
+          <w:p>
+            <w:pPr>
+              <w:rPr>
+                <w:rFonts w:ascii="Arial" w:hAnsi="Arial" w:cs="Arial"/>
+              </w:rPr>
+            </w:pPr>
+            <w:r>
+              <w:rPr>
+                <w:rFonts w:ascii="Arial" w:hAnsi="Arial" w:cs="Arial"/>
+              </w:rPr>
+              <w:t>26</w:t>
+            </w:r>
+            <w:r>
+              <w:rPr>
+                <w:rFonts w:ascii="Arial" w:hAnsi="Arial" w:cs="Arial"/>
+              </w:rPr>
+              <w:t>/</w:t>
+            </w:r>
+            <w:r>
+              <w:rPr>
+                <w:rFonts w:ascii="Arial" w:hAnsi="Arial" w:cs="Arial"/>
+              </w:rPr>
+              <w:t>03</w:t>
+            </w:r>
+            <w:r>
+              <w:rPr>
+                <w:rFonts w:ascii="Arial" w:hAnsi="Arial" w:cs="Arial"/>
+              </w:rPr>
+              <w:t>/</w:t>
+            </w:r>
+            <w:r>
+              <w:rPr>
+                <w:rFonts w:ascii="Arial" w:hAnsi="Arial" w:cs="Arial"/>
+              </w:rPr>
+              <w:t>2025</w:t>
             </w:r>
           </w:p>
           <w:p>
@@ -3653,6 +3760,8 @@
             <w:pPr>
               <w:rPr>
                 <w:rFonts w:ascii="Arial" w:hAnsi="Arial" w:cs="Arial"/>
+                <w:b/>
+                <w:bCs/>
               </w:rPr>
             </w:pPr>
             <w:r>
@@ -3672,6 +3781,32 @@
               <w:t>s</w:t>
             </w:r>
           </w:p>
+          <w:p>
+            <w:pPr>
+              <w:rPr>
+                <w:rFonts w:ascii="Arial" w:hAnsi="Arial" w:cs="Arial"/>
+              </w:rPr>
+            </w:pPr>
+            <w:r>
+              <w:rPr>
+                <w:rFonts w:ascii="Arial" w:hAnsi="Arial" w:cs="Arial"/>
+              </w:rPr>
+              <w:t>Pesquisa e desenvolvimento do artigo</w:t>
+            </w:r>
+          </w:p>
+          <w:p>
+            <w:pPr>
+              <w:rPr>
+                <w:rFonts w:ascii="Arial" w:hAnsi="Arial" w:cs="Arial"/>
+              </w:rPr>
+            </w:pPr>
+            <w:r>
+              <w:rPr>
+                <w:rFonts w:ascii="Arial" w:hAnsi="Arial" w:cs="Arial"/>
+              </w:rPr>
+              <w:t>Desenvolvimento da infra</w:t>
+            </w:r>
+          </w:p>
         </w:tc>
         <w:tc>
           <w:tcPr>
@@ -3693,6 +3828,34 @@
                 <w:bCs/>
               </w:rPr>
               <w:t>Horas</w:t>
+            </w:r>
+          </w:p>
+          <w:p>
+            <w:pPr>
+              <w:jc w:val="center"/>
+              <w:rPr>
+                <w:rFonts w:ascii="Arial" w:hAnsi="Arial" w:cs="Arial"/>
+                <w:b/>
+                <w:bCs/>
+              </w:rPr>
+            </w:pPr>
+          </w:p>
+          <w:p>
+            <w:pPr>
+              <w:jc w:val="center"/>
+              <w:rPr>
+                <w:rFonts w:ascii="Arial" w:hAnsi="Arial" w:cs="Arial"/>
+                <w:b/>
+                <w:bCs/>
+              </w:rPr>
+            </w:pPr>
+            <w:r>
+              <w:rPr>
+                <w:rFonts w:ascii="Arial" w:hAnsi="Arial" w:cs="Arial"/>
+                <w:b/>
+                <w:bCs/>
+              </w:rPr>
+              <w:t>1</w:t>
             </w:r>
           </w:p>
         </w:tc>

</xml_diff>